<commit_message>
objetivos y alcances modificados
</commit_message>
<xml_diff>
--- a/Captura de Requisitos/Proyecto - Objetivos.docx
+++ b/Captura de Requisitos/Proyecto - Objetivos.docx
@@ -721,41 +721,15 @@
       </w:pPr>
       <w:r>
         <w:tab/>
+      </w:r>
+      <w:r>
         <w:t>En sus aspectos generales, el sistema debe contemplar un acceso multiplataforma, desde equipos de escritorio hasta dispositivos móviles, teniendo como bandera la solidez del enlace para realizar las tareas de consulta de antecedentes y toma de medidas.</w:t>
       </w:r>
-    </w:p>
-    <w:p>
-      <w:pPr>
-        <w:pStyle w:val="Prrafodelista"/>
-        <w:numPr>
-          <w:ilvl w:val="0"/>
-          <w:numId w:val="1"/>
-        </w:numPr>
-        <w:jc w:val="both"/>
-      </w:pPr>
-      <w:r>
-        <w:t>Aplicación:</w:t>
-      </w:r>
-    </w:p>
-    <w:p>
-      <w:pPr>
-        <w:pStyle w:val="Prrafodelista"/>
-        <w:ind w:left="1429"/>
-        <w:jc w:val="both"/>
-      </w:pPr>
-      <w:r>
-        <w:t>El objetivo general es poder desarrollar una aplicación con manejo de eventos del sistema. Se registrará todo tipo de acciones que se lleven a cabo desde la misma. Se podrá acceder rápidamente y en cualquier momento a la base de datos para poder realizar consultas, se enviarán alertas a todos aquellos responsables de los diferentes casos, se podrá tomar medidas y realizar las actuaciones correspondientes filtrando las mismas por los diferentes datos que se ingresen.</w:t>
-      </w:r>
-    </w:p>
-    <w:p>
-      <w:pPr>
-        <w:pStyle w:val="Prrafodelista"/>
-        <w:ind w:left="1429"/>
-        <w:jc w:val="both"/>
-      </w:pPr>
-      <w:r>
-        <w:t>Implementación:</w:t>
-      </w:r>
+      <w:r>
+        <w:t xml:space="preserve"> Por lo que se tiene previsto el desarrollo de una plataforma web, así como también el desarrollo de una aplicación móvil para que aquellos guardias que eventualmente se retiren de las oficinas o que estén bajo la modalidad de guardia pasiva puedan realizar las consultas y registros de manera cómoda, rápida y sencilla. Para esto es necesario previamente registrar cada uno de los perfiles y manejar los perfiles y accesos de los mismos.</w:t>
+      </w:r>
+      <w:bookmarkStart w:id="0" w:name="_GoBack"/>
+      <w:bookmarkEnd w:id="0"/>
     </w:p>
     <w:p>
       <w:pPr>
@@ -766,24 +740,6 @@
         </w:numPr>
         <w:jc w:val="both"/>
       </w:pPr>
-      <w:r>
-        <w:t>Se instalará la aplicación en cada una de las máquinas de la oficina. Se registrará a cada uno de los usuarios y se manejará los perfiles y accesos de los mismos</w:t>
-      </w:r>
-    </w:p>
-    <w:p>
-      <w:pPr>
-        <w:pStyle w:val="Prrafodelista"/>
-        <w:numPr>
-          <w:ilvl w:val="0"/>
-          <w:numId w:val="6"/>
-        </w:numPr>
-        <w:jc w:val="both"/>
-      </w:pPr>
-      <w:r>
-        <w:t>Se instalará la aplicación en móviles, para aquellos guardias que no trabajan en las oficinas, eventualmente se retiran de las mismas, o para que puedan trabajar en horas fuera de rango</w:t>
-      </w:r>
-      <w:bookmarkStart w:id="0" w:name="_GoBack"/>
-      <w:bookmarkEnd w:id="0"/>
     </w:p>
     <w:sectPr>
       <w:pgSz w:w="12240" w:h="15840"/>

</xml_diff>